<commit_message>
added to notes and added a doc
</commit_message>
<xml_diff>
--- a/misc/cv_notes.docx
+++ b/misc/cv_notes.docx
@@ -207,6 +207,9 @@
         <w:contextualSpacing/>
       </w:pPr>
       <w:r>
+        <w:t>-</w:t>
+      </w:r>
+      <w:r>
         <w:t>"general consistency" with 57-85 methods</w:t>
       </w:r>
       <w:r>
@@ -324,14 +327,7 @@
           <w:b/>
           <w:bCs/>
         </w:rPr>
-        <w:t xml:space="preserve"> </w:t>
-      </w:r>
-      <w:r>
-        <w:rPr>
-          <w:b/>
-          <w:bCs/>
-        </w:rPr>
-        <w:t>purse seine</w:t>
+        <w:t xml:space="preserve"> purse seine</w:t>
       </w:r>
       <w:r>
         <w:rPr>
@@ -349,10 +345,7 @@
         <w:t>-T</w:t>
       </w:r>
       <w:r>
-        <w:t>he subtraction of all catches from the total run</w:t>
-      </w:r>
-      <w:r>
-        <w:t xml:space="preserve"> size resulted in an estimate of net escapement to the Fraser River that is analogous to the net escapement estimates derived from other methods in prior and subsequent years</w:t>
+        <w:t>he subtraction of all catches from the total run size resulted in an estimate of net escapement to the Fraser River that is analogous to the net escapement estimates derived from other methods in prior and subsequent years</w:t>
       </w:r>
       <w:r>
         <w:t xml:space="preserve">. </w:t>
@@ -493,28 +486,7 @@
           <w:b/>
           <w:bCs/>
         </w:rPr>
-        <w:t xml:space="preserve"> </w:t>
-      </w:r>
-      <w:r>
-        <w:rPr>
-          <w:b/>
-          <w:bCs/>
-        </w:rPr>
-        <w:t>(</w:t>
-      </w:r>
-      <w:r>
-        <w:rPr>
-          <w:b/>
-          <w:bCs/>
-        </w:rPr>
-        <w:t xml:space="preserve">notes from </w:t>
-      </w:r>
-      <w:r>
-        <w:rPr>
-          <w:b/>
-          <w:bCs/>
-        </w:rPr>
-        <w:t>PSC report)</w:t>
+        <w:t xml:space="preserve"> (notes from PSC report)</w:t>
       </w:r>
     </w:p>
     <w:p>
@@ -546,6 +518,66 @@
       </w:pPr>
       <w:r>
         <w:t xml:space="preserve">-same species composition as previous studies? (sec 1.4.3 says they haven’t updated because outside scope of project). </w:t>
+      </w:r>
+    </w:p>
+    <w:p>
+      <w:pPr>
+        <w:contextualSpacing/>
+      </w:pPr>
+    </w:p>
+    <w:p>
+      <w:pPr>
+        <w:contextualSpacing/>
+      </w:pPr>
+    </w:p>
+    <w:p>
+      <w:pPr>
+        <w:contextualSpacing/>
+        <w:rPr>
+          <w:b/>
+          <w:bCs/>
+        </w:rPr>
+      </w:pPr>
+      <w:r>
+        <w:rPr>
+          <w:b/>
+          <w:bCs/>
+        </w:rPr>
+        <w:t>Notes from Andrew &amp; Webb 1987a</w:t>
+      </w:r>
+    </w:p>
+    <w:p>
+      <w:pPr>
+        <w:contextualSpacing/>
+      </w:pPr>
+      <w:r>
+        <w:t xml:space="preserve">Didn’t use 1957 in analyses of </w:t>
+      </w:r>
+      <w:proofErr w:type="spellStart"/>
+      <w:r>
+        <w:t>precesion</w:t>
+      </w:r>
+      <w:proofErr w:type="spellEnd"/>
+      <w:r>
+        <w:t xml:space="preserve"> and accuracy because they note methods were changed a lot in subsequent years. </w:t>
+      </w:r>
+    </w:p>
+    <w:p>
+      <w:pPr>
+        <w:contextualSpacing/>
+      </w:pPr>
+      <w:r>
+        <w:t xml:space="preserve">I </w:t>
+      </w:r>
+      <w:r>
+        <w:rPr>
+          <w:i/>
+          <w:iCs/>
+        </w:rPr>
+        <w:t>believe</w:t>
+      </w:r>
+      <w:r>
+        <w:t xml:space="preserve"> they used the corrected, reconstructed data (p. A19)</w:t>
       </w:r>
     </w:p>
     <w:sectPr>

</xml_diff>